<commit_message>
Update for RC candidate files version 1.1
also got rid of solid models for laser cut parts.  not needed for
production
</commit_message>
<xml_diff>
--- a/MOUNTA.45/production files/MOUNTA.45 LASERCUT README.docx
+++ b/MOUNTA.45/production files/MOUNTA.45 LASERCUT README.docx
@@ -5,7 +5,7 @@
     <w:p>
       <w:pPr>
         <w:pStyle w:val="Body"/>
-        <w:shd w:fill="FFFFFF" w:val="clear"/>
+        <w:shd w:val="clear" w:fill="FFFFFF"/>
         <w:bidi w:val="0"/>
         <w:jc w:val="left"/>
         <w:rPr/>
@@ -14,19 +14,71 @@
         <w:rPr>
           <w:rFonts w:eastAsia="Arial Unicode MS" w:cs="Arial Unicode MS"/>
         </w:rPr>
-        <w:t>MOUNTA.45</w:t>
-      </w:r>
-      <w:r>
-        <w:rPr>
-          <w:rFonts w:eastAsia="Arial Unicode MS" w:cs="Arial Unicode MS"/>
-        </w:rPr>
-        <w:t xml:space="preserve"> LASERCUT README</w:t>
+        <w:t>MOUNTA.45 LASERCUT README</w:t>
       </w:r>
     </w:p>
     <w:p>
       <w:pPr>
         <w:pStyle w:val="Body"/>
-        <w:shd w:fill="FFFFFF" w:val="clear"/>
+        <w:shd w:val="clear" w:fill="FFFFFF"/>
+        <w:bidi w:val="0"/>
+        <w:jc w:val="left"/>
+        <w:rPr>
+          <w:rFonts w:eastAsia="Arial Unicode MS" w:cs="Arial Unicode MS"/>
+        </w:rPr>
+      </w:pPr>
+      <w:r>
+        <w:rPr/>
+      </w:r>
+    </w:p>
+    <w:p>
+      <w:pPr>
+        <w:pStyle w:val="Body"/>
+        <w:shd w:val="clear" w:fill="FFFFFF"/>
+        <w:bidi w:val="0"/>
+        <w:jc w:val="left"/>
+        <w:rPr/>
+      </w:pPr>
+      <w:r>
+        <w:rPr>
+          <w:rFonts w:eastAsia="Arial Unicode MS" w:cs="Arial Unicode MS"/>
+        </w:rPr>
+        <w:t>Vendor: Ponoko</w:t>
+      </w:r>
+    </w:p>
+    <w:p>
+      <w:pPr>
+        <w:pStyle w:val="Body"/>
+        <w:shd w:val="clear" w:fill="FFFFFF"/>
+        <w:bidi w:val="0"/>
+        <w:jc w:val="left"/>
+        <w:rPr>
+          <w:rFonts w:eastAsia="Arial Unicode MS" w:cs="Arial Unicode MS"/>
+        </w:rPr>
+      </w:pPr>
+      <w:r>
+        <w:rPr/>
+      </w:r>
+    </w:p>
+    <w:p>
+      <w:pPr>
+        <w:pStyle w:val="Body"/>
+        <w:shd w:val="clear" w:fill="FFFFFF"/>
+        <w:bidi w:val="0"/>
+        <w:jc w:val="left"/>
+        <w:rPr/>
+      </w:pPr>
+      <w:r>
+        <w:rPr>
+          <w:rFonts w:eastAsia="Arial Unicode MS" w:cs="Arial Unicode MS"/>
+        </w:rPr>
+        <w:t>File: MOUNTA.45_P2_0.193BLACK_DELRIN_40.eps</w:t>
+      </w:r>
+    </w:p>
+    <w:p>
+      <w:pPr>
+        <w:pStyle w:val="Body"/>
+        <w:shd w:val="clear" w:fill="FFFFFF"/>
         <w:bidi w:val="0"/>
         <w:jc w:val="left"/>
         <w:rPr/>
@@ -38,7 +90,22 @@
     <w:p>
       <w:pPr>
         <w:pStyle w:val="Body"/>
-        <w:shd w:fill="FFFFFF" w:val="clear"/>
+        <w:shd w:val="clear" w:fill="FFFFFF"/>
+        <w:bidi w:val="0"/>
+        <w:jc w:val="left"/>
+        <w:rPr/>
+      </w:pPr>
+      <w:r>
+        <w:rPr>
+          <w:rFonts w:eastAsia="Arial Unicode MS" w:cs="Arial Unicode MS"/>
+        </w:rPr>
+        <w:t>Material: Delrin, Black</w:t>
+      </w:r>
+    </w:p>
+    <w:p>
+      <w:pPr>
+        <w:pStyle w:val="Body"/>
+        <w:shd w:val="clear" w:fill="FFFFFF"/>
         <w:bidi w:val="0"/>
         <w:jc w:val="left"/>
         <w:rPr/>
@@ -50,7 +117,7 @@
     <w:p>
       <w:pPr>
         <w:pStyle w:val="Body"/>
-        <w:shd w:fill="FFFFFF" w:val="clear"/>
+        <w:shd w:val="clear" w:fill="FFFFFF"/>
         <w:bidi w:val="0"/>
         <w:jc w:val="left"/>
         <w:rPr/>
@@ -59,22 +126,18 @@
         <w:rPr>
           <w:rFonts w:eastAsia="Arial Unicode MS" w:cs="Arial Unicode MS"/>
         </w:rPr>
-        <w:t xml:space="preserve">Material: </w:t>
-      </w:r>
-      <w:r>
-        <w:rPr>
-          <w:rFonts w:eastAsia="Arial Unicode MS" w:cs="Arial Unicode MS"/>
-        </w:rPr>
-        <w:t>Delrin, Black</w:t>
+        <w:t>Thickness: 0.193 inches</w:t>
       </w:r>
     </w:p>
     <w:p>
       <w:pPr>
         <w:pStyle w:val="Body"/>
-        <w:shd w:fill="FFFFFF" w:val="clear"/>
+        <w:shd w:val="clear" w:fill="FFFFFF"/>
         <w:bidi w:val="0"/>
         <w:jc w:val="left"/>
-        <w:rPr/>
+        <w:rPr>
+          <w:rFonts w:eastAsia="Arial Unicode MS" w:cs="Arial Unicode MS"/>
+        </w:rPr>
       </w:pPr>
       <w:r>
         <w:rPr/>
@@ -83,7 +146,7 @@
     <w:p>
       <w:pPr>
         <w:pStyle w:val="Body"/>
-        <w:shd w:fill="FFFFFF" w:val="clear"/>
+        <w:shd w:val="clear" w:fill="FFFFFF"/>
         <w:bidi w:val="0"/>
         <w:jc w:val="left"/>
         <w:rPr/>
@@ -92,19 +155,7 @@
         <w:rPr>
           <w:rFonts w:eastAsia="Arial Unicode MS" w:cs="Arial Unicode MS"/>
         </w:rPr>
-        <w:t>Thickness: 0.</w:t>
-      </w:r>
-      <w:r>
-        <w:rPr>
-          <w:rFonts w:eastAsia="Arial Unicode MS" w:cs="Arial Unicode MS"/>
-        </w:rPr>
-        <w:t>193</w:t>
-      </w:r>
-      <w:r>
-        <w:rPr>
-          <w:rFonts w:eastAsia="Arial Unicode MS" w:cs="Arial Unicode MS"/>
-        </w:rPr>
-        <w:t xml:space="preserve"> inches</w:t>
+        <w:t>Yield: 40</w:t>
       </w:r>
     </w:p>
     <w:sectPr>
@@ -174,7 +225,6 @@
     <w:pPr>
       <w:pageBreakBefore w:val="false"/>
       <w:widowControl/>
-      <w:pBdr/>
       <w:suppressAutoHyphens w:val="false"/>
       <w:bidi w:val="0"/>
       <w:spacing w:lineRule="auto" w:line="240" w:beforeAutospacing="0" w:before="0" w:afterAutospacing="0" w:after="0"/>
@@ -207,6 +257,27 @@
       <w:lang w:val="en-US" w:eastAsia="en-US" w:bidi="ar-SA"/>
     </w:rPr>
   </w:style>
+  <w:style w:type="paragraph" w:styleId="Heading1">
+    <w:name w:val="Heading 1"/>
+    <w:basedOn w:val="Heading"/>
+    <w:qFormat/>
+    <w:pPr/>
+    <w:rPr/>
+  </w:style>
+  <w:style w:type="paragraph" w:styleId="Heading2">
+    <w:name w:val="Heading 2"/>
+    <w:basedOn w:val="Heading"/>
+    <w:qFormat/>
+    <w:pPr/>
+    <w:rPr/>
+  </w:style>
+  <w:style w:type="paragraph" w:styleId="Heading3">
+    <w:name w:val="Heading 3"/>
+    <w:basedOn w:val="Heading"/>
+    <w:qFormat/>
+    <w:pPr/>
+    <w:rPr/>
+  </w:style>
   <w:style w:type="character" w:styleId="DefaultParagraphFont" w:default="1">
     <w:name w:val="Default Paragraph Font"/>
     <w:qFormat/>
@@ -284,7 +355,6 @@
       <w:keepLines w:val="false"/>
       <w:pageBreakBefore w:val="false"/>
       <w:widowControl/>
-      <w:pBdr/>
       <w:shd w:val="clear" w:color="auto" w:fill="auto"/>
       <w:suppressAutoHyphens w:val="false"/>
       <w:bidi w:val="0"/>
@@ -327,6 +397,27 @@
   <w:style w:type="paragraph" w:styleId="Footer">
     <w:name w:val="Footer"/>
     <w:basedOn w:val="Normal"/>
+    <w:pPr/>
+    <w:rPr/>
+  </w:style>
+  <w:style w:type="paragraph" w:styleId="Quotations">
+    <w:name w:val="Quotations"/>
+    <w:basedOn w:val="Normal"/>
+    <w:qFormat/>
+    <w:pPr/>
+    <w:rPr/>
+  </w:style>
+  <w:style w:type="paragraph" w:styleId="Title">
+    <w:name w:val="Title"/>
+    <w:basedOn w:val="Heading"/>
+    <w:qFormat/>
+    <w:pPr/>
+    <w:rPr/>
+  </w:style>
+  <w:style w:type="paragraph" w:styleId="Subtitle">
+    <w:name w:val="Subtitle"/>
+    <w:basedOn w:val="Heading"/>
+    <w:qFormat/>
     <w:pPr/>
     <w:rPr/>
   </w:style>

</xml_diff>

<commit_message>
Layout Production files for release.  BOM/ECO changes.
</commit_message>
<xml_diff>
--- a/MOUNTA.45/production files/MOUNTA.45 LASERCUT README.docx
+++ b/MOUNTA.45/production files/MOUNTA.45 LASERCUT README.docx
@@ -28,7 +28,9 @@
         </w:rPr>
       </w:pPr>
       <w:r>
-        <w:rPr/>
+        <w:rPr>
+          <w:rFonts w:eastAsia="Arial Unicode MS" w:cs="Arial Unicode MS"/>
+        </w:rPr>
       </w:r>
     </w:p>
     <w:p>
@@ -57,7 +59,9 @@
         </w:rPr>
       </w:pPr>
       <w:r>
-        <w:rPr/>
+        <w:rPr>
+          <w:rFonts w:eastAsia="Arial Unicode MS" w:cs="Arial Unicode MS"/>
+        </w:rPr>
       </w:r>
     </w:p>
     <w:p>
@@ -72,7 +76,13 @@
         <w:rPr>
           <w:rFonts w:eastAsia="Arial Unicode MS" w:cs="Arial Unicode MS"/>
         </w:rPr>
-        <w:t>File: MOUNTA.45_P2_0.193BLACK_DELRIN_40.eps</w:t>
+        <w:t xml:space="preserve">File: MOUNTA.45_P2_0.193BLACK_DELRIN_40.eps   </w:t>
+      </w:r>
+      <w:r>
+        <w:rPr>
+          <w:rFonts w:eastAsia="Arial Unicode MS" w:cs="Arial Unicode MS"/>
+        </w:rPr>
+        <w:t>OR   MOUNTA.45_X81_P3_0.193BLACK_DELRIN.eps</w:t>
       </w:r>
     </w:p>
     <w:p>
@@ -140,7 +150,9 @@
         </w:rPr>
       </w:pPr>
       <w:r>
-        <w:rPr/>
+        <w:rPr>
+          <w:rFonts w:eastAsia="Arial Unicode MS" w:cs="Arial Unicode MS"/>
+        </w:rPr>
       </w:r>
     </w:p>
     <w:p>
@@ -155,7 +167,13 @@
         <w:rPr>
           <w:rFonts w:eastAsia="Arial Unicode MS" w:cs="Arial Unicode MS"/>
         </w:rPr>
-        <w:t>Yield: 40</w:t>
+        <w:t xml:space="preserve">Yield: 40  </w:t>
+      </w:r>
+      <w:r>
+        <w:rPr>
+          <w:rFonts w:eastAsia="Arial Unicode MS" w:cs="Arial Unicode MS"/>
+        </w:rPr>
+        <w:t>OR  81</w:t>
       </w:r>
     </w:p>
     <w:sectPr>

</xml_diff>

<commit_message>
README edits and image upload
</commit_message>
<xml_diff>
--- a/MOUNTA.45/production files/MOUNTA.45 LASERCUT README.docx
+++ b/MOUNTA.45/production files/MOUNTA.45 LASERCUT README.docx
@@ -76,13 +76,19 @@
         <w:rPr>
           <w:rFonts w:eastAsia="Arial Unicode MS" w:cs="Arial Unicode MS"/>
         </w:rPr>
-        <w:t xml:space="preserve">File: MOUNTA.45_P2_0.193BLACK_DELRIN_40.eps   </w:t>
+        <w:t>File: MOUNTA.45_</w:t>
       </w:r>
       <w:r>
         <w:rPr>
           <w:rFonts w:eastAsia="Arial Unicode MS" w:cs="Arial Unicode MS"/>
         </w:rPr>
-        <w:t>OR   MOUNTA.45_X81_P3_0.193BLACK_DELRIN.eps</w:t>
+        <w:t>X40</w:t>
+      </w:r>
+      <w:r>
+        <w:rPr>
+          <w:rFonts w:eastAsia="Arial Unicode MS" w:cs="Arial Unicode MS"/>
+        </w:rPr>
+        <w:t>_P2_0.193BLACK_DELRIN.eps   OR   MOUNTA.45_X81_P3_0.193BLACK_DELRIN.eps</w:t>
       </w:r>
     </w:p>
     <w:p>
@@ -167,13 +173,7 @@
         <w:rPr>
           <w:rFonts w:eastAsia="Arial Unicode MS" w:cs="Arial Unicode MS"/>
         </w:rPr>
-        <w:t xml:space="preserve">Yield: 40  </w:t>
-      </w:r>
-      <w:r>
-        <w:rPr>
-          <w:rFonts w:eastAsia="Arial Unicode MS" w:cs="Arial Unicode MS"/>
-        </w:rPr>
-        <w:t>OR  81</w:t>
+        <w:t>Yield: 40  OR  81</w:t>
       </w:r>
     </w:p>
     <w:sectPr>

</xml_diff>